<commit_message>
Robust and sequence finalisation
</commit_message>
<xml_diff>
--- a/Παραδοτέο 2/Robustness-diagrams-v0.1.docx
+++ b/Παραδοτέο 2/Robustness-diagrams-v0.1.docx
@@ -1514,7 +1514,18 @@
           <w:szCs w:val="28"/>
         </w:rPr>
         <w:lastRenderedPageBreak/>
-        <w:t>Ενημέρωση για τα δρομολόγια λεωφορείων</w:t>
+        <w:t xml:space="preserve">Ενημέρωση για τα δρομολόγια </w:t>
+      </w:r>
+      <w:r>
+        <w:rPr>
+          <w:rFonts w:ascii="Calibri" w:hAnsi="Calibri" w:cs="Calibri"/>
+          <w:b/>
+          <w:bCs/>
+          <w:color w:val="000000"/>
+          <w:sz w:val="28"/>
+          <w:szCs w:val="28"/>
+        </w:rPr>
+        <w:t>ΜΜΜ</w:t>
       </w:r>
       <w:r>
         <w:rPr>
@@ -1538,7 +1549,6 @@
           <w:color w:val="000000"/>
           <w:sz w:val="28"/>
           <w:szCs w:val="28"/>
-          <w:lang w:val="en-US"/>
         </w:rPr>
       </w:pPr>
       <w:r>
@@ -1550,13 +1560,12 @@
           <w:color w:val="000000"/>
           <w:sz w:val="28"/>
           <w:szCs w:val="28"/>
-          <w:lang w:val="en-US"/>
         </w:rPr>
         <w:drawing>
-          <wp:inline distT="0" distB="0" distL="0" distR="0" wp14:anchorId="57CE98B7" wp14:editId="19F7BCCA">
-            <wp:extent cx="5274310" cy="3331210"/>
-            <wp:effectExtent l="0" t="0" r="2540" b="2540"/>
-            <wp:docPr id="224203826" name="Εικόνα 2"/>
+          <wp:inline distT="0" distB="0" distL="0" distR="0" wp14:anchorId="7A408951" wp14:editId="2240C26F">
+            <wp:extent cx="5274310" cy="3333115"/>
+            <wp:effectExtent l="0" t="0" r="2540" b="635"/>
+            <wp:docPr id="669645885" name="Εικόνα 1" descr="Εικόνα που περιέχει διάγραμμα, γραμμή, χάρτης&#10;&#10;Περιγραφή που δημιουργήθηκε αυτόματα"/>
             <wp:cNvGraphicFramePr>
               <a:graphicFrameLocks xmlns:a="http://schemas.openxmlformats.org/drawingml/2006/main" noChangeAspect="1"/>
             </wp:cNvGraphicFramePr>
@@ -1564,7 +1573,7 @@
               <a:graphicData uri="http://schemas.openxmlformats.org/drawingml/2006/picture">
                 <pic:pic xmlns:pic="http://schemas.openxmlformats.org/drawingml/2006/picture">
                   <pic:nvPicPr>
-                    <pic:cNvPr id="224203826" name="Εικόνα 224203826"/>
+                    <pic:cNvPr id="669645885" name="Εικόνα 1" descr="Εικόνα που περιέχει διάγραμμα, γραμμή, χάρτης&#10;&#10;Περιγραφή που δημιουργήθηκε αυτόματα"/>
                     <pic:cNvPicPr/>
                   </pic:nvPicPr>
                   <pic:blipFill>
@@ -1582,7 +1591,7 @@
                   <pic:spPr>
                     <a:xfrm>
                       <a:off x="0" y="0"/>
-                      <a:ext cx="5274310" cy="3331210"/>
+                      <a:ext cx="5274310" cy="3333115"/>
                     </a:xfrm>
                     <a:prstGeom prst="rect">
                       <a:avLst/>
@@ -1605,203 +1614,188 @@
           <w:color w:val="000000"/>
           <w:sz w:val="28"/>
           <w:szCs w:val="28"/>
-          <w:lang w:val="en-US"/>
-        </w:rPr>
-      </w:pPr>
-    </w:p>
-    <w:p>
-      <w:pPr>
-        <w:spacing w:line="256" w:lineRule="auto"/>
-        <w:rPr>
-          <w:rFonts w:ascii="Calibri" w:hAnsi="Calibri" w:cs="Calibri"/>
-          <w:b/>
-          <w:bCs/>
-          <w:color w:val="000000"/>
-          <w:sz w:val="28"/>
-          <w:szCs w:val="28"/>
-          <w:lang w:val="en-US"/>
-        </w:rPr>
-      </w:pPr>
-    </w:p>
-    <w:p>
-      <w:pPr>
-        <w:spacing w:line="256" w:lineRule="auto"/>
-        <w:rPr>
-          <w:rFonts w:ascii="Calibri" w:hAnsi="Calibri" w:cs="Calibri"/>
-          <w:b/>
-          <w:bCs/>
-          <w:color w:val="000000"/>
-          <w:sz w:val="28"/>
-          <w:szCs w:val="28"/>
-          <w:lang w:val="en-US"/>
-        </w:rPr>
-      </w:pPr>
-    </w:p>
-    <w:p>
-      <w:pPr>
-        <w:spacing w:line="256" w:lineRule="auto"/>
-        <w:rPr>
-          <w:rFonts w:ascii="Calibri" w:hAnsi="Calibri" w:cs="Calibri"/>
-          <w:b/>
-          <w:bCs/>
-          <w:color w:val="000000"/>
-          <w:sz w:val="28"/>
-          <w:szCs w:val="28"/>
-          <w:lang w:val="en-US"/>
-        </w:rPr>
-      </w:pPr>
-    </w:p>
-    <w:p>
-      <w:pPr>
-        <w:spacing w:line="256" w:lineRule="auto"/>
-        <w:rPr>
-          <w:rFonts w:ascii="Calibri" w:hAnsi="Calibri" w:cs="Calibri"/>
-          <w:b/>
-          <w:bCs/>
-          <w:color w:val="000000"/>
-          <w:sz w:val="28"/>
-          <w:szCs w:val="28"/>
-          <w:lang w:val="en-US"/>
-        </w:rPr>
-      </w:pPr>
-    </w:p>
-    <w:p>
-      <w:pPr>
-        <w:spacing w:line="256" w:lineRule="auto"/>
-        <w:rPr>
-          <w:rFonts w:ascii="Calibri" w:hAnsi="Calibri" w:cs="Calibri"/>
-          <w:b/>
-          <w:bCs/>
-          <w:color w:val="000000"/>
-          <w:sz w:val="28"/>
-          <w:szCs w:val="28"/>
-          <w:lang w:val="en-US"/>
-        </w:rPr>
-      </w:pPr>
-    </w:p>
-    <w:p>
-      <w:pPr>
-        <w:spacing w:line="256" w:lineRule="auto"/>
-        <w:rPr>
-          <w:rFonts w:ascii="Calibri" w:hAnsi="Calibri" w:cs="Calibri"/>
-          <w:b/>
-          <w:bCs/>
-          <w:color w:val="000000"/>
-          <w:sz w:val="28"/>
-          <w:szCs w:val="28"/>
-          <w:lang w:val="en-US"/>
-        </w:rPr>
-      </w:pPr>
-    </w:p>
-    <w:p>
-      <w:pPr>
-        <w:spacing w:line="256" w:lineRule="auto"/>
-        <w:rPr>
-          <w:rFonts w:ascii="Calibri" w:hAnsi="Calibri" w:cs="Calibri"/>
-          <w:b/>
-          <w:bCs/>
-          <w:color w:val="000000"/>
-          <w:sz w:val="28"/>
-          <w:szCs w:val="28"/>
-          <w:lang w:val="en-US"/>
-        </w:rPr>
-      </w:pPr>
-    </w:p>
-    <w:p>
-      <w:pPr>
-        <w:spacing w:line="256" w:lineRule="auto"/>
-        <w:rPr>
-          <w:rFonts w:ascii="Calibri" w:hAnsi="Calibri" w:cs="Calibri"/>
-          <w:b/>
-          <w:bCs/>
-          <w:color w:val="000000"/>
-          <w:sz w:val="28"/>
-          <w:szCs w:val="28"/>
-          <w:lang w:val="en-US"/>
-        </w:rPr>
-      </w:pPr>
-    </w:p>
-    <w:p>
-      <w:pPr>
-        <w:spacing w:line="256" w:lineRule="auto"/>
-        <w:rPr>
-          <w:rFonts w:ascii="Calibri" w:hAnsi="Calibri" w:cs="Calibri"/>
-          <w:b/>
-          <w:bCs/>
-          <w:color w:val="000000"/>
-          <w:sz w:val="28"/>
-          <w:szCs w:val="28"/>
-          <w:lang w:val="en-US"/>
-        </w:rPr>
-      </w:pPr>
-    </w:p>
-    <w:p>
-      <w:pPr>
-        <w:spacing w:line="256" w:lineRule="auto"/>
-        <w:rPr>
-          <w:rFonts w:ascii="Calibri" w:hAnsi="Calibri" w:cs="Calibri"/>
-          <w:b/>
-          <w:bCs/>
-          <w:color w:val="000000"/>
-          <w:sz w:val="28"/>
-          <w:szCs w:val="28"/>
-          <w:lang w:val="en-US"/>
-        </w:rPr>
-      </w:pPr>
-    </w:p>
-    <w:p>
-      <w:pPr>
-        <w:spacing w:line="256" w:lineRule="auto"/>
-        <w:rPr>
-          <w:rFonts w:ascii="Calibri" w:hAnsi="Calibri" w:cs="Calibri"/>
-          <w:b/>
-          <w:bCs/>
-          <w:color w:val="000000"/>
-          <w:sz w:val="28"/>
-          <w:szCs w:val="28"/>
-          <w:lang w:val="en-US"/>
-        </w:rPr>
-      </w:pPr>
-    </w:p>
-    <w:p>
-      <w:pPr>
-        <w:spacing w:line="256" w:lineRule="auto"/>
-        <w:rPr>
-          <w:rFonts w:ascii="Calibri" w:hAnsi="Calibri" w:cs="Calibri"/>
-          <w:b/>
-          <w:bCs/>
-          <w:color w:val="000000"/>
-          <w:sz w:val="28"/>
-          <w:szCs w:val="28"/>
-          <w:lang w:val="en-US"/>
-        </w:rPr>
-      </w:pPr>
-    </w:p>
-    <w:p>
-      <w:pPr>
-        <w:spacing w:line="256" w:lineRule="auto"/>
-        <w:rPr>
-          <w:rFonts w:ascii="Calibri" w:hAnsi="Calibri" w:cs="Calibri"/>
-          <w:b/>
-          <w:bCs/>
-          <w:color w:val="000000"/>
-          <w:sz w:val="28"/>
-          <w:szCs w:val="28"/>
-          <w:lang w:val="en-US"/>
-        </w:rPr>
-      </w:pPr>
-    </w:p>
-    <w:p>
-      <w:pPr>
-        <w:spacing w:line="256" w:lineRule="auto"/>
-        <w:rPr>
-          <w:rFonts w:ascii="Calibri" w:hAnsi="Calibri" w:cs="Calibri"/>
-          <w:b/>
-          <w:bCs/>
-          <w:color w:val="000000"/>
-          <w:sz w:val="28"/>
-          <w:szCs w:val="28"/>
-          <w:lang w:val="en-US"/>
+        </w:rPr>
+      </w:pPr>
+    </w:p>
+    <w:p>
+      <w:pPr>
+        <w:spacing w:line="256" w:lineRule="auto"/>
+        <w:rPr>
+          <w:rFonts w:ascii="Calibri" w:hAnsi="Calibri" w:cs="Calibri"/>
+          <w:b/>
+          <w:bCs/>
+          <w:color w:val="000000"/>
+          <w:sz w:val="28"/>
+          <w:szCs w:val="28"/>
+        </w:rPr>
+      </w:pPr>
+    </w:p>
+    <w:p>
+      <w:pPr>
+        <w:spacing w:line="256" w:lineRule="auto"/>
+        <w:rPr>
+          <w:rFonts w:ascii="Calibri" w:hAnsi="Calibri" w:cs="Calibri"/>
+          <w:b/>
+          <w:bCs/>
+          <w:color w:val="000000"/>
+          <w:sz w:val="28"/>
+          <w:szCs w:val="28"/>
+        </w:rPr>
+      </w:pPr>
+    </w:p>
+    <w:p>
+      <w:pPr>
+        <w:spacing w:line="256" w:lineRule="auto"/>
+        <w:rPr>
+          <w:rFonts w:ascii="Calibri" w:hAnsi="Calibri" w:cs="Calibri"/>
+          <w:b/>
+          <w:bCs/>
+          <w:color w:val="000000"/>
+          <w:sz w:val="28"/>
+          <w:szCs w:val="28"/>
+        </w:rPr>
+      </w:pPr>
+    </w:p>
+    <w:p>
+      <w:pPr>
+        <w:spacing w:line="256" w:lineRule="auto"/>
+        <w:rPr>
+          <w:rFonts w:ascii="Calibri" w:hAnsi="Calibri" w:cs="Calibri"/>
+          <w:b/>
+          <w:bCs/>
+          <w:color w:val="000000"/>
+          <w:sz w:val="28"/>
+          <w:szCs w:val="28"/>
+        </w:rPr>
+      </w:pPr>
+    </w:p>
+    <w:p>
+      <w:pPr>
+        <w:spacing w:line="256" w:lineRule="auto"/>
+        <w:rPr>
+          <w:rFonts w:ascii="Calibri" w:hAnsi="Calibri" w:cs="Calibri"/>
+          <w:b/>
+          <w:bCs/>
+          <w:color w:val="000000"/>
+          <w:sz w:val="28"/>
+          <w:szCs w:val="28"/>
+        </w:rPr>
+      </w:pPr>
+    </w:p>
+    <w:p>
+      <w:pPr>
+        <w:spacing w:line="256" w:lineRule="auto"/>
+        <w:rPr>
+          <w:rFonts w:ascii="Calibri" w:hAnsi="Calibri" w:cs="Calibri"/>
+          <w:b/>
+          <w:bCs/>
+          <w:color w:val="000000"/>
+          <w:sz w:val="28"/>
+          <w:szCs w:val="28"/>
+        </w:rPr>
+      </w:pPr>
+    </w:p>
+    <w:p>
+      <w:pPr>
+        <w:spacing w:line="256" w:lineRule="auto"/>
+        <w:rPr>
+          <w:rFonts w:ascii="Calibri" w:hAnsi="Calibri" w:cs="Calibri"/>
+          <w:b/>
+          <w:bCs/>
+          <w:color w:val="000000"/>
+          <w:sz w:val="28"/>
+          <w:szCs w:val="28"/>
+        </w:rPr>
+      </w:pPr>
+    </w:p>
+    <w:p>
+      <w:pPr>
+        <w:spacing w:line="256" w:lineRule="auto"/>
+        <w:rPr>
+          <w:rFonts w:ascii="Calibri" w:hAnsi="Calibri" w:cs="Calibri"/>
+          <w:b/>
+          <w:bCs/>
+          <w:color w:val="000000"/>
+          <w:sz w:val="28"/>
+          <w:szCs w:val="28"/>
+        </w:rPr>
+      </w:pPr>
+    </w:p>
+    <w:p>
+      <w:pPr>
+        <w:spacing w:line="256" w:lineRule="auto"/>
+        <w:rPr>
+          <w:rFonts w:ascii="Calibri" w:hAnsi="Calibri" w:cs="Calibri"/>
+          <w:b/>
+          <w:bCs/>
+          <w:color w:val="000000"/>
+          <w:sz w:val="28"/>
+          <w:szCs w:val="28"/>
+        </w:rPr>
+      </w:pPr>
+    </w:p>
+    <w:p>
+      <w:pPr>
+        <w:spacing w:line="256" w:lineRule="auto"/>
+        <w:rPr>
+          <w:rFonts w:ascii="Calibri" w:hAnsi="Calibri" w:cs="Calibri"/>
+          <w:b/>
+          <w:bCs/>
+          <w:color w:val="000000"/>
+          <w:sz w:val="28"/>
+          <w:szCs w:val="28"/>
+        </w:rPr>
+      </w:pPr>
+    </w:p>
+    <w:p>
+      <w:pPr>
+        <w:spacing w:line="256" w:lineRule="auto"/>
+        <w:rPr>
+          <w:rFonts w:ascii="Calibri" w:hAnsi="Calibri" w:cs="Calibri"/>
+          <w:b/>
+          <w:bCs/>
+          <w:color w:val="000000"/>
+          <w:sz w:val="28"/>
+          <w:szCs w:val="28"/>
+        </w:rPr>
+      </w:pPr>
+    </w:p>
+    <w:p>
+      <w:pPr>
+        <w:spacing w:line="256" w:lineRule="auto"/>
+        <w:rPr>
+          <w:rFonts w:ascii="Calibri" w:hAnsi="Calibri" w:cs="Calibri"/>
+          <w:b/>
+          <w:bCs/>
+          <w:color w:val="000000"/>
+          <w:sz w:val="28"/>
+          <w:szCs w:val="28"/>
+        </w:rPr>
+      </w:pPr>
+    </w:p>
+    <w:p>
+      <w:pPr>
+        <w:spacing w:line="256" w:lineRule="auto"/>
+        <w:rPr>
+          <w:rFonts w:ascii="Calibri" w:hAnsi="Calibri" w:cs="Calibri"/>
+          <w:b/>
+          <w:bCs/>
+          <w:color w:val="000000"/>
+          <w:sz w:val="28"/>
+          <w:szCs w:val="28"/>
+        </w:rPr>
+      </w:pPr>
+    </w:p>
+    <w:p>
+      <w:pPr>
+        <w:spacing w:line="256" w:lineRule="auto"/>
+        <w:rPr>
+          <w:rFonts w:ascii="Calibri" w:hAnsi="Calibri" w:cs="Calibri"/>
+          <w:b/>
+          <w:bCs/>
+          <w:color w:val="000000"/>
+          <w:sz w:val="28"/>
+          <w:szCs w:val="28"/>
         </w:rPr>
       </w:pPr>
     </w:p>
@@ -3375,7 +3369,7 @@
           <w:lang w:val="en-US"/>
         </w:rPr>
         <w:drawing>
-          <wp:inline distT="0" distB="0" distL="0" distR="0" wp14:anchorId="5517F704" wp14:editId="2FB6102D">
+          <wp:inline distT="0" distB="0" distL="0" distR="0" wp14:anchorId="5517F704" wp14:editId="296FD7D2">
             <wp:extent cx="5274310" cy="4173220"/>
             <wp:effectExtent l="0" t="0" r="2540" b="0"/>
             <wp:docPr id="1800274766" name="Εικόνα 4" descr="Εικόνα που περιέχει διάγραμμα, χάρτης, γραμμή, ζωγραφιά&#10;&#10;Περιγραφή που δημιουργήθηκε αυτόματα"/>

</xml_diff>